<commit_message>
PHP struktur version 1.1
</commit_message>
<xml_diff>
--- a/Kode/PHP/PHP och Databas/Dokumentation/PHP lösningar.docx
+++ b/Kode/PHP/PHP och Databas/Dokumentation/PHP lösningar.docx
@@ -5,9 +5,24 @@
     <w:p>
       <w:pPr>
         <w:jc w:val="center"/>
+        <w:rPr>
+          <w:b/>
+          <w:u w:val="single"/>
+        </w:rPr>
       </w:pPr>
       <w:r>
+        <w:rPr>
+          <w:b/>
+          <w:u w:val="single"/>
+        </w:rPr>
         <w:t>PHP struktur</w:t>
+      </w:r>
+      <w:r>
+        <w:rPr>
+          <w:b/>
+          <w:u w:val="single"/>
+        </w:rPr>
+        <w:t xml:space="preserve"> Version 1.0</w:t>
       </w:r>
     </w:p>
     <w:p>
@@ -29,14 +44,120 @@
       </w:r>
       <w:r>
         <w:br/>
-        <w:t>Lösningen består per dags dato av tre databaser där två hanterar booking av rum och den tredje är inloggning.</w:t>
+        <w:t xml:space="preserve">Lösningen består per dags dato av tre databaser där två hanterar </w:t>
+      </w:r>
+      <w:proofErr w:type="spellStart"/>
+      <w:r>
+        <w:t>booking</w:t>
+      </w:r>
+      <w:proofErr w:type="spellEnd"/>
+      <w:r>
+        <w:t xml:space="preserve"> av rum och den tredje är inloggning.</w:t>
       </w:r>
       <w:r>
         <w:br/>
-        <w:t>Inloggningen bygger på säkerhets principen om att du ska veta/ha/kunna något för att auktorisera dig som en godkänd användare.</w:t>
+        <w:t>Inloggning</w:t>
+      </w:r>
+      <w:r>
+        <w:t>en bygger på säkerhets principer</w:t>
+      </w:r>
+      <w:r>
+        <w:t xml:space="preserve"> om att du ska veta/ha/kunna något för att auktorisera dig som en godkänd användare.</w:t>
+      </w:r>
+    </w:p>
+    <w:p>
+      <w:pPr>
+        <w:jc w:val="center"/>
+        <w:rPr>
+          <w:b/>
+          <w:u w:val="single"/>
+        </w:rPr>
+      </w:pPr>
+      <w:r>
+        <w:rPr>
+          <w:b/>
+          <w:u w:val="single"/>
+        </w:rPr>
+        <w:t>PHP struktur</w:t>
+      </w:r>
+      <w:r>
+        <w:rPr>
+          <w:b/>
+          <w:u w:val="single"/>
+        </w:rPr>
+        <w:t xml:space="preserve"> Version 1.1</w:t>
+      </w:r>
+    </w:p>
+    <w:p>
+      <w:r>
+        <w:rPr>
+          <w:b/>
+        </w:rPr>
+        <w:t>Vision:</w:t>
+      </w:r>
+      <w:r>
+        <w:t xml:space="preserve"> Detsamma som i version 1.0 </w:t>
+      </w:r>
+    </w:p>
+    <w:p>
+      <w:r>
+        <w:t xml:space="preserve">Det ska vara samkört med It’s Learning och kunna användas som plug in/extern link. </w:t>
+      </w:r>
+      <w:r>
+        <w:br/>
+        <w:t xml:space="preserve">Vi har per dags dato två databaser där den ena har hand om </w:t>
+      </w:r>
+      <w:proofErr w:type="spellStart"/>
+      <w:r>
+        <w:t>booking</w:t>
+      </w:r>
+      <w:proofErr w:type="spellEnd"/>
+      <w:r>
+        <w:t xml:space="preserve"> och de</w:t>
+      </w:r>
+      <w:r>
+        <w:t>n andra innehåller</w:t>
+      </w:r>
+      <w:r>
+        <w:t xml:space="preserve"> person info. </w:t>
+      </w:r>
+      <w:r>
+        <w:br/>
+        <w:t xml:space="preserve">Vi </w:t>
+      </w:r>
+      <w:proofErr w:type="spellStart"/>
+      <w:r>
+        <w:t>denormaliserade</w:t>
+      </w:r>
+      <w:proofErr w:type="spellEnd"/>
+      <w:r>
+        <w:t xml:space="preserve"> dem två databaserna som skötte </w:t>
+      </w:r>
+      <w:proofErr w:type="spellStart"/>
+      <w:r>
+        <w:t>booking</w:t>
+      </w:r>
+      <w:proofErr w:type="spellEnd"/>
+      <w:r>
+        <w:t xml:space="preserve"> till en för att kunna köra SQL connection fortare och mindre avancerat än vad som var nödvändigt (undvika </w:t>
+      </w:r>
+      <w:proofErr w:type="spellStart"/>
+      <w:r>
+        <w:t>join</w:t>
+      </w:r>
+      <w:proofErr w:type="spellEnd"/>
+      <w:r>
+        <w:t xml:space="preserve">). </w:t>
       </w:r>
       <w:bookmarkStart w:id="0" w:name="_GoBack"/>
       <w:bookmarkEnd w:id="0"/>
+      <w:r>
+        <w:br/>
+        <w:t>I senare iterationer, t ex näst sista iteration in</w:t>
+      </w:r>
+      <w:r>
+        <w:t xml:space="preserve">nan lansering av färdig produkt, ska ena databasen (user) tas bort för att undvika dubbel lagring av information. Då ska vi hellre koppla upp vår PDO connection mot databasen som ligger i It’s Learning för inloggning, user verifiering och user autorisering. </w:t>
+      </w:r>
     </w:p>
     <w:sectPr>
       <w:pgSz w:w="11906" w:h="16838"/>

</xml_diff>